<commit_message>
added extra fields to klass_shak from shakregion.xml, table rename
</commit_message>
<xml_diff>
--- a/doc/Design-, arkitektur- og udviklerguide.docx
+++ b/doc/Design-, arkitektur- og udviklerguide.docx
@@ -2496,6 +2496,108 @@
         </w:numPr>
       </w:pPr>
       <w:r>
+        <w:t xml:space="preserve">For SHAK gælder det, at shakregion.xml hentes efter import fra shakcomplete.txt. Rækker </w:t>
+      </w:r>
+      <w:r>
+        <w:t xml:space="preserve">med sygehuse </w:t>
+      </w:r>
+      <w:bookmarkStart w:id="4" w:name="_GoBack"/>
+      <w:bookmarkEnd w:id="4"/>
+      <w:r>
+        <w:t xml:space="preserve">i </w:t>
+      </w:r>
+      <w:proofErr w:type="spellStart"/>
+      <w:r>
+        <w:t>klass_shak</w:t>
+      </w:r>
+      <w:proofErr w:type="spellEnd"/>
+      <w:r>
+        <w:t xml:space="preserve"> </w:t>
+      </w:r>
+      <w:r>
+        <w:t>beriges med ’</w:t>
+      </w:r>
+      <w:proofErr w:type="spellStart"/>
+      <w:r>
+        <w:rPr>
+          <w:lang w:val="en-US"/>
+        </w:rPr>
+        <w:t>Ejerforhold</w:t>
+      </w:r>
+      <w:proofErr w:type="spellEnd"/>
+      <w:r>
+        <w:rPr>
+          <w:lang w:val="en-US"/>
+        </w:rPr>
+        <w:t>’, ‘</w:t>
+      </w:r>
+      <w:proofErr w:type="spellStart"/>
+      <w:r>
+        <w:rPr>
+          <w:lang w:val="en-US"/>
+        </w:rPr>
+        <w:t>Institutionsart</w:t>
+      </w:r>
+      <w:proofErr w:type="spellEnd"/>
+      <w:r>
+        <w:rPr>
+          <w:lang w:val="en-US"/>
+        </w:rPr>
+        <w:t xml:space="preserve">’ </w:t>
+      </w:r>
+      <w:proofErr w:type="spellStart"/>
+      <w:r>
+        <w:rPr>
+          <w:lang w:val="en-US"/>
+        </w:rPr>
+        <w:t>samt</w:t>
+      </w:r>
+      <w:proofErr w:type="spellEnd"/>
+      <w:r>
+        <w:rPr>
+          <w:lang w:val="en-US"/>
+        </w:rPr>
+        <w:t xml:space="preserve"> ‘</w:t>
+      </w:r>
+      <w:proofErr w:type="spellStart"/>
+      <w:r>
+        <w:rPr>
+          <w:lang w:val="en-US"/>
+        </w:rPr>
+        <w:t>Regionskode</w:t>
+      </w:r>
+      <w:proofErr w:type="spellEnd"/>
+      <w:r>
+        <w:rPr>
+          <w:lang w:val="en-US"/>
+        </w:rPr>
+        <w:t xml:space="preserve">’ </w:t>
+      </w:r>
+      <w:proofErr w:type="spellStart"/>
+      <w:r>
+        <w:rPr>
+          <w:lang w:val="en-US"/>
+        </w:rPr>
+        <w:t>fra</w:t>
+      </w:r>
+      <w:proofErr w:type="spellEnd"/>
+      <w:r>
+        <w:rPr>
+          <w:lang w:val="en-US"/>
+        </w:rPr>
+        <w:t xml:space="preserve"> shakregion.xml.</w:t>
+      </w:r>
+    </w:p>
+    <w:p/>
+    <w:p>
+      <w:pPr>
+        <w:pStyle w:val="Listeafsnit"/>
+        <w:numPr>
+          <w:ilvl w:val="0"/>
+          <w:numId w:val="48"/>
+        </w:numPr>
+      </w:pPr>
+      <w:r>
         <w:t xml:space="preserve">Degradering: </w:t>
       </w:r>
       <w:r>
@@ -2526,45 +2628,45 @@
       <w:pPr>
         <w:pStyle w:val="Overskrift1"/>
       </w:pPr>
-      <w:bookmarkStart w:id="4" w:name="_Toc253924075"/>
+      <w:bookmarkStart w:id="5" w:name="_Toc253924075"/>
       <w:r>
         <w:lastRenderedPageBreak/>
         <w:t>Særlige forhold</w:t>
-      </w:r>
-      <w:bookmarkEnd w:id="4"/>
-    </w:p>
-    <w:p>
-      <w:pPr>
-        <w:pStyle w:val="Overskrift2"/>
-      </w:pPr>
-      <w:bookmarkStart w:id="5" w:name="_Toc253924076"/>
-      <w:r>
-        <w:t>Personhenførbare data</w:t>
       </w:r>
       <w:bookmarkEnd w:id="5"/>
     </w:p>
     <w:p>
-      <w:r>
-        <w:t xml:space="preserve">Data fra </w:t>
-      </w:r>
-      <w:r>
-        <w:t>FGR</w:t>
-      </w:r>
-      <w:r>
-        <w:t xml:space="preserve"> indeholder </w:t>
-      </w:r>
-      <w:r>
-        <w:t xml:space="preserve">ikke </w:t>
-      </w:r>
-      <w:r>
-        <w:t>personnumre</w:t>
-      </w:r>
+      <w:pPr>
+        <w:pStyle w:val="Overskrift2"/>
+      </w:pPr>
+      <w:bookmarkStart w:id="6" w:name="_Toc253924076"/>
+      <w:r>
+        <w:t>Personhenførbare data</w:t>
+      </w:r>
+      <w:bookmarkEnd w:id="6"/>
     </w:p>
     <w:p>
+      <w:r>
+        <w:t xml:space="preserve">Data fra </w:t>
+      </w:r>
+      <w:r>
+        <w:t>FGR</w:t>
+      </w:r>
+      <w:r>
+        <w:t xml:space="preserve"> indeholder </w:t>
+      </w:r>
+      <w:r>
+        <w:t xml:space="preserve">ikke </w:t>
+      </w:r>
+      <w:r>
+        <w:t>personnumre</w:t>
+      </w:r>
+    </w:p>
+    <w:p>
       <w:pPr>
         <w:pStyle w:val="Overskrift1"/>
       </w:pPr>
-      <w:bookmarkStart w:id="6" w:name="_Toc253924077"/>
+      <w:bookmarkStart w:id="7" w:name="_Toc253924077"/>
       <w:r>
         <w:lastRenderedPageBreak/>
         <w:t>Fysiske Datamodel</w:t>
@@ -2572,7 +2674,7 @@
       <w:r>
         <w:t>ler</w:t>
       </w:r>
-      <w:bookmarkEnd w:id="6"/>
+      <w:bookmarkEnd w:id="7"/>
     </w:p>
     <w:p>
       <w:pPr>
@@ -2640,11 +2742,11 @@
       <w:pPr>
         <w:pStyle w:val="Overskrift3"/>
       </w:pPr>
-      <w:bookmarkStart w:id="7" w:name="_Toc253924078"/>
+      <w:bookmarkStart w:id="8" w:name="_Toc253924078"/>
       <w:r>
         <w:t>Database</w:t>
       </w:r>
-      <w:bookmarkEnd w:id="7"/>
+      <w:bookmarkEnd w:id="8"/>
     </w:p>
     <w:tbl>
       <w:tblPr>
@@ -2735,7 +2837,7 @@
               <w:rPr>
                 <w:rFonts w:asciiTheme="minorHAnsi" w:eastAsiaTheme="minorEastAsia" w:hAnsiTheme="minorHAnsi" w:cstheme="minorBidi"/>
               </w:rPr>
-              <w:t>GenericSKS</w:t>
+              <w:t>Klass_sks</w:t>
             </w:r>
             <w:proofErr w:type="spellEnd"/>
           </w:p>
@@ -2846,12 +2948,14 @@
                 <w:rFonts w:asciiTheme="minorHAnsi" w:eastAsiaTheme="minorEastAsia" w:hAnsiTheme="minorHAnsi" w:cstheme="minorBidi"/>
               </w:rPr>
             </w:pPr>
+            <w:proofErr w:type="spellStart"/>
             <w:r>
               <w:rPr>
                 <w:rFonts w:asciiTheme="minorHAnsi" w:eastAsiaTheme="minorEastAsia" w:hAnsiTheme="minorHAnsi" w:cstheme="minorBidi"/>
               </w:rPr>
-              <w:t>Organisation</w:t>
+              <w:t>Klass_shak</w:t>
             </w:r>
+            <w:proofErr w:type="spellEnd"/>
           </w:p>
         </w:tc>
         <w:tc>
@@ -2883,6 +2987,24 @@
               </w:rPr>
               <w:t xml:space="preserve"> om sygehuse og sygehusafdelinger</w:t>
             </w:r>
+            <w:r>
+              <w:rPr>
+                <w:rFonts w:asciiTheme="minorHAnsi" w:eastAsiaTheme="minorEastAsia" w:hAnsiTheme="minorHAnsi" w:cstheme="minorBidi"/>
+              </w:rPr>
+              <w:t xml:space="preserve"> samt </w:t>
+            </w:r>
+            <w:r>
+              <w:rPr>
+                <w:rFonts w:asciiTheme="minorHAnsi" w:eastAsiaTheme="minorEastAsia" w:hAnsiTheme="minorHAnsi" w:cstheme="minorBidi"/>
+              </w:rPr>
+              <w:t xml:space="preserve">udvalgte </w:t>
+            </w:r>
+            <w:r>
+              <w:rPr>
+                <w:rFonts w:asciiTheme="minorHAnsi" w:eastAsiaTheme="minorEastAsia" w:hAnsiTheme="minorHAnsi" w:cstheme="minorBidi"/>
+              </w:rPr>
+              <w:t>felter fra shakregion.xml</w:t>
+            </w:r>
           </w:p>
         </w:tc>
       </w:tr>
@@ -2891,11 +3013,11 @@
       <w:pPr>
         <w:pStyle w:val="Overskrift3"/>
       </w:pPr>
-      <w:bookmarkStart w:id="8" w:name="_Toc253924079"/>
+      <w:bookmarkStart w:id="9" w:name="_Toc253924079"/>
       <w:r>
         <w:t>Meta-database</w:t>
       </w:r>
-      <w:bookmarkEnd w:id="8"/>
+      <w:bookmarkEnd w:id="9"/>
     </w:p>
     <w:tbl>
       <w:tblPr>
@@ -3028,16 +3150,16 @@
       <w:pPr>
         <w:pStyle w:val="Overskrift1"/>
       </w:pPr>
-      <w:bookmarkStart w:id="9" w:name="_Toc218842352"/>
-      <w:bookmarkStart w:id="10" w:name="_Toc263424147"/>
-      <w:bookmarkStart w:id="11" w:name="_Toc292960819"/>
-      <w:bookmarkStart w:id="12" w:name="_Toc253924080"/>
+      <w:bookmarkStart w:id="10" w:name="_Toc218842352"/>
+      <w:bookmarkStart w:id="11" w:name="_Toc253924080"/>
+      <w:bookmarkStart w:id="12" w:name="_Toc263424147"/>
+      <w:bookmarkStart w:id="13" w:name="_Toc292960819"/>
       <w:r>
         <w:lastRenderedPageBreak/>
         <w:t>Opsætning af udviklingsmiljø</w:t>
       </w:r>
-      <w:bookmarkEnd w:id="9"/>
-      <w:bookmarkEnd w:id="12"/>
+      <w:bookmarkEnd w:id="10"/>
+      <w:bookmarkEnd w:id="11"/>
     </w:p>
     <w:p>
       <w:pPr>
@@ -3146,13 +3268,13 @@
       <w:pPr>
         <w:pStyle w:val="Overskrift2"/>
       </w:pPr>
-      <w:bookmarkStart w:id="13" w:name="_Toc218842353"/>
-      <w:bookmarkStart w:id="14" w:name="_Toc253924081"/>
+      <w:bookmarkStart w:id="14" w:name="_Toc218842353"/>
+      <w:bookmarkStart w:id="15" w:name="_Toc253924081"/>
       <w:r>
         <w:t>Kildekode</w:t>
       </w:r>
-      <w:bookmarkEnd w:id="13"/>
       <w:bookmarkEnd w:id="14"/>
+      <w:bookmarkEnd w:id="15"/>
     </w:p>
     <w:p>
       <w:r>
@@ -3234,8 +3356,6 @@
         </w:rPr>
         <w:t>FGR</w:t>
       </w:r>
-      <w:bookmarkStart w:id="15" w:name="_GoBack"/>
-      <w:bookmarkEnd w:id="15"/>
       <w:r>
         <w:rPr>
           <w:rFonts w:ascii="Courier New" w:hAnsi="Courier New" w:cs="Courier New"/>
@@ -5116,8 +5236,8 @@
         <w:lastRenderedPageBreak/>
         <w:t>Ændringslog</w:t>
       </w:r>
-      <w:bookmarkEnd w:id="10"/>
-      <w:bookmarkEnd w:id="11"/>
+      <w:bookmarkEnd w:id="12"/>
+      <w:bookmarkEnd w:id="13"/>
       <w:bookmarkEnd w:id="45"/>
     </w:p>
     <w:p>
@@ -5843,7 +5963,7 @@
         <w:rStyle w:val="Sidetal1"/>
         <w:noProof/>
       </w:rPr>
-      <w:t>7</w:t>
+      <w:t>4</w:t>
     </w:r>
     <w:r>
       <w:rPr>
@@ -5926,27 +6046,14 @@
     <w:r>
       <w:t xml:space="preserve"> af </w:t>
     </w:r>
-    <w:r>
-      <w:fldChar w:fldCharType="begin"/>
-    </w:r>
-    <w:r>
-      <w:instrText xml:space="preserve"> NUMPAGES </w:instrText>
-    </w:r>
-    <w:r>
-      <w:fldChar w:fldCharType="separate"/>
-    </w:r>
-    <w:r>
-      <w:rPr>
-        <w:noProof/>
-      </w:rPr>
-      <w:t>1</w:t>
-    </w:r>
-    <w:r>
-      <w:rPr>
-        <w:noProof/>
-      </w:rPr>
-      <w:fldChar w:fldCharType="end"/>
-    </w:r>
+    <w:fldSimple w:instr=" NUMPAGES ">
+      <w:r>
+        <w:rPr>
+          <w:noProof/>
+        </w:rPr>
+        <w:t>1</w:t>
+      </w:r>
+    </w:fldSimple>
   </w:p>
   <w:p/>
 </w:ftr>
@@ -11183,7 +11290,6 @@
   <w:style w:type="character" w:default="1" w:styleId="Standardskrifttypeiafsnit">
     <w:name w:val="Default Paragraph Font"/>
     <w:uiPriority w:val="1"/>
-    <w:semiHidden/>
     <w:unhideWhenUsed/>
   </w:style>
   <w:style w:type="table" w:default="1" w:styleId="Tabel-Normal">
@@ -16773,7 +16879,7 @@
 </file>
 
 <file path=customXml/itemProps1.xml><?xml version="1.0" encoding="utf-8"?>
-<ds:datastoreItem xmlns:ds="http://schemas.openxmlformats.org/officeDocument/2006/customXml" ds:itemID="{FA069103-1645-0341-84CF-7D192AA1552E}">
+<ds:datastoreItem xmlns:ds="http://schemas.openxmlformats.org/officeDocument/2006/customXml" ds:itemID="{A34A0C58-3AC0-1F43-8FB7-F408CBD32C56}">
   <ds:schemaRefs>
     <ds:schemaRef ds:uri="http://schemas.openxmlformats.org/officeDocument/2006/bibliography"/>
   </ds:schemaRefs>

</xml_diff>